<commit_message>
Atualização: Início da geração da versão final: 2022-07-29.
</commit_message>
<xml_diff>
--- a/final/euev-e-geracoes_ead.docx
+++ b/final/euev-e-geracoes_ead.docx
@@ -195,7 +195,7 @@
         <w:pStyle w:val="Date"/>
       </w:pPr>
       <w:r>
-        <w:t xml:space="preserve">13/07/2022</w:t>
+        <w:t xml:space="preserve">29/07/2022</w:t>
       </w:r>
     </w:p>
     <w:bookmarkStart w:id="20" w:name="procedimentos-metodológicos"/>
@@ -218,23 +218,23 @@
         <w:br/>
       </w:r>
       <w:r>
-        <w:t xml:space="preserve">1º Aplicação do RACI nos materiais levantados na revisão sistemática da literatura;</w:t>
-      </w:r>
-      <w:r>
-        <w:br/>
-      </w:r>
-      <w:r>
-        <w:t xml:space="preserve">2º Baseado nas respostas positivas e que foram obtidas do resultado da aplicação do roteiro RACI para com os materiais que foram levantados na revisão sistemática, mais especificamente na coluna 5 (a observação e descrição realizada dos aspectos observados nas investigações)</w:t>
-      </w:r>
-      <w:r>
-        <w:br/>
-      </w:r>
-      <w:r>
-        <w:t xml:space="preserve">3º Neste tópico serão demonstrados os procedimentos metodológicos para a coleta, análise e interpretação dos dados relativos à representação detalhada dos diferentes perfis e usos do digital nas gerações de acordo com os apontamentos identificados na revisão sistemática da literatura relativas ao questionário sobre os estilos de uso do espaço virtual.</w:t>
+        <w:t xml:space="preserve">1º - Aplicação do RACI nos materiais levantados na revisão sistemática da literatura;</w:t>
+      </w:r>
+      <w:r>
+        <w:br/>
+      </w:r>
+      <w:r>
+        <w:t xml:space="preserve">2º - Baseado nas respostas positivas e que foram obtidas do resultado da aplicação do roteiro RACI para com os materiais que foram levantados na revisão sistemática, mais especificamente na coluna 5 (a observação e descrição realizada dos aspectos observados nas investigações)</w:t>
+      </w:r>
+      <w:r>
+        <w:br/>
+      </w:r>
+      <w:r>
+        <w:t xml:space="preserve">3º - Neste tópico serão demonstrados os procedimentos metodológicos para a coleta, análise e interpretação dos dados relativos à representação detalhada dos diferentes perfis e usos do digital nas gerações de acordo com os apontamentos identificados na revisão sistemática da literatura relativas ao questionário sobre os estilos de uso do espaço virtual.</w:t>
       </w:r>
     </w:p>
     <w:bookmarkEnd w:id="20"/>
-    <w:bookmarkStart w:id="59" w:name="X4c4f14b0e2ee85eabf866449c107b12249817aa"/>
+    <w:bookmarkStart w:id="79" w:name="X4c4f14b0e2ee85eabf866449c107b12249817aa"/>
     <w:p>
       <w:pPr>
         <w:pStyle w:val="Heading2"/>
@@ -3780,7 +3780,7 @@
       </w:r>
     </w:p>
     <w:bookmarkEnd w:id="39"/>
-    <w:bookmarkStart w:id="58" w:name="X093c5498a72de4306c986aa2867e119893d09b2"/>
+    <w:bookmarkStart w:id="78" w:name="X093c5498a72de4306c986aa2867e119893d09b2"/>
     <w:p>
       <w:pPr>
         <w:pStyle w:val="Heading3"/>
@@ -4464,7 +4464,7 @@
       </w:r>
     </w:p>
     <w:bookmarkEnd w:id="40"/>
-    <w:bookmarkStart w:id="50" w:name="X64873539855beca990d49f534abfa8b39589c9e"/>
+    <w:bookmarkStart w:id="41" w:name="X64873539855beca990d49f534abfa8b39589c9e"/>
     <w:p>
       <w:pPr>
         <w:pStyle w:val="Heading4"/>
@@ -4545,17 +4545,23 @@
         <w:br/>
       </w:r>
       <w:r>
-        <w:t xml:space="preserve">Os processos fundamentais da mineração de dados a partir de fontes de dados (bancos de dados, relatórios, logs de acesso, transações etc.) consistem em: (a) limpeza (remoção de ruídos e redundâncias, remoção de duplicidades etc.); (b) preparação dos dados (preenchimento de informações, detecção de anomalias (outliers), dados faltantes etc.); (c) modelagem dos dados; e (d) implantação da solução.</w:t>
-      </w:r>
-      <w:r>
-        <w:t xml:space="preserve"> </w:t>
-      </w:r>
-      <w:r>
-        <w:t xml:space="preserve">(HAI, KAMBE e PEI, 2011).</w:t>
-      </w:r>
-      <w:r>
-        <w:br/>
-      </w:r>
+        <w:t xml:space="preserve">Os processos fundamentais da mineração de dados a partir de fontes de dados (bancos de dados, relatórios, logs de acesso, transações etc.) consistem em: (a) limpeza (remoção de ruídos e redundâncias, remoção de duplicidades etc.); (b) preparação dos dados (preenchimento de informações, detecção de anomalias (outliers), dados faltantes etc.); (c) modelagem dos dados; e (d) implantação da solução. (HAI, KAMBE e PEI, 2011).</w:t>
+      </w:r>
+    </w:p>
+    <w:bookmarkEnd w:id="41"/>
+    <w:bookmarkStart w:id="53" w:name="análise-exploratória-dos-dados"/>
+    <w:p>
+      <w:pPr>
+        <w:pStyle w:val="Heading4"/>
+      </w:pPr>
+      <w:r>
+        <w:t xml:space="preserve">4.2.3 Análise exploratória dos dados</w:t>
+      </w:r>
+    </w:p>
+    <w:p>
+      <w:pPr>
+        <w:pStyle w:val="FirstParagraph"/>
+      </w:pPr>
       <w:r>
         <w:t xml:space="preserve">Trabalhos recentes na área de ciência de dados, tais como Tyagi (2022), Kotu (2019) e Wickham e Grolemund (2017) consideram a prospecção de dados como pertencente ao campo da ciência de dados, no qual o processo de mineração abrange as técnicas, ferramentas e métodos relativos ao processo de obter insights valiosos a partir de dados estruturados e não estruturados.</w:t>
       </w:r>
@@ -4563,42 +4569,186 @@
         <w:t xml:space="preserve"> </w:t>
       </w:r>
       <w:r>
-        <w:t xml:space="preserve">Muitas vezes, os termos mais genéricos e utilizados em larga escala, analítica - do termo em inglês analytics - e análise de dados – ou, quando se refere a métodos concretos, inteligência artificial e aprendizado de máquina, são mais apropriados, afirma Tyagi (2022).</w:t>
-      </w:r>
-      <w:r>
-        <w:br/>
-      </w:r>
-      <w:r>
-        <w:t xml:space="preserve">Por tanto, nesta tese, os termos mineração e análise de dados serão utilizados de forma alternada e com o mesmo objetivo: processo de obtenção de valiosos insights a partir da análise e interpretação dos dados.</w:t>
-      </w:r>
-      <w:r>
-        <w:t xml:space="preserve"> </w:t>
-      </w:r>
-      <w:r>
-        <w:t xml:space="preserve">Um insight é um acontecimento cognitivo que pode ser associado a capacidade de ter uma compreensão clara, profunda e às vezes repentina de um problema ou situação complicada podendo ser sinônimo de compreensão, conhecimento, intuição.</w:t>
-      </w:r>
-      <w:r>
-        <w:t xml:space="preserve"> </w:t>
-      </w:r>
-      <w:r>
-        <w:t xml:space="preserve">Insight é a perspicácia ou a capacidade de apreender alguma coisa e acontece quando uma solução surge de forma repentina</w:t>
+        <w:t xml:space="preserve">Muitas vezes, os termos mais genéricos e utilizados em larga escala,</w:t>
+      </w:r>
+      <w:r>
+        <w:t xml:space="preserve"> </w:t>
+      </w:r>
+      <w:r>
+        <w:rPr>
+          <w:iCs/>
+          <w:i/>
+        </w:rPr>
+        <w:t xml:space="preserve">analítica</w:t>
+      </w:r>
+      <w:r>
+        <w:t xml:space="preserve"> </w:t>
+      </w:r>
+      <w:r>
+        <w:t xml:space="preserve">- do termo em inglês</w:t>
+      </w:r>
+      <w:r>
+        <w:t xml:space="preserve"> </w:t>
+      </w:r>
+      <w:r>
+        <w:rPr>
+          <w:iCs/>
+          <w:i/>
+        </w:rPr>
+        <w:t xml:space="preserve">analytics</w:t>
+      </w:r>
+      <w:r>
+        <w:t xml:space="preserve"> </w:t>
+      </w:r>
+      <w:r>
+        <w:t xml:space="preserve">- e</w:t>
+      </w:r>
+      <w:r>
+        <w:t xml:space="preserve"> </w:t>
+      </w:r>
+      <w:r>
+        <w:rPr>
+          <w:iCs/>
+          <w:i/>
+        </w:rPr>
+        <w:t xml:space="preserve">análise de dados</w:t>
+      </w:r>
+      <w:r>
+        <w:t xml:space="preserve"> </w:t>
+      </w:r>
+      <w:r>
+        <w:t xml:space="preserve">- ou, quando se refere a métodos concretos,</w:t>
+      </w:r>
+      <w:r>
+        <w:t xml:space="preserve"> </w:t>
+      </w:r>
+      <w:r>
+        <w:rPr>
+          <w:iCs/>
+          <w:i/>
+        </w:rPr>
+        <w:t xml:space="preserve">inteligência artificial</w:t>
+      </w:r>
+      <w:r>
+        <w:t xml:space="preserve"> </w:t>
+      </w:r>
+      <w:r>
+        <w:t xml:space="preserve">e</w:t>
+      </w:r>
+      <w:r>
+        <w:t xml:space="preserve"> </w:t>
+      </w:r>
+      <w:r>
+        <w:rPr>
+          <w:iCs/>
+          <w:i/>
+        </w:rPr>
+        <w:t xml:space="preserve">aprendizado de máquina</w:t>
+      </w:r>
+      <w:r>
+        <w:t xml:space="preserve">, são mais apropriados, afirma Tyagi (2022).</w:t>
+      </w:r>
+      <w:r>
+        <w:t xml:space="preserve"> </w:t>
+      </w:r>
+      <w:r>
+        <w:t xml:space="preserve">Por tanto, nesta tese, os termos mineração e análise de dados serão utilizados de forma alternada e com o mesmo objetivo: processo de obtenção de valiosos</w:t>
+      </w:r>
+      <w:r>
+        <w:t xml:space="preserve"> </w:t>
+      </w:r>
+      <w:r>
+        <w:rPr>
+          <w:bCs/>
+          <w:b/>
+        </w:rPr>
+        <w:t xml:space="preserve">insights</w:t>
+      </w:r>
+      <w:r>
+        <w:t xml:space="preserve"> </w:t>
+      </w:r>
+      <w:r>
+        <w:t xml:space="preserve">a partir da análise e interpretação dos dados.</w:t>
+      </w:r>
+      <w:r>
+        <w:t xml:space="preserve"> </w:t>
+      </w:r>
+      <w:r>
+        <w:t xml:space="preserve">Um</w:t>
+      </w:r>
+      <w:r>
+        <w:t xml:space="preserve"> </w:t>
+      </w:r>
+      <w:r>
+        <w:rPr>
+          <w:iCs/>
+          <w:i/>
+        </w:rPr>
+        <w:t xml:space="preserve">insight</w:t>
+      </w:r>
+      <w:r>
+        <w:t xml:space="preserve"> </w:t>
+      </w:r>
+      <w:r>
+        <w:t xml:space="preserve">é um acontecimento cognitivo que pode ser associado a capacidade de ter uma compreensão clara, profunda e às vezes repentina de um problema ou situação complicada podendo ser sinônimo de compreensão, conhecimento, intuição</w:t>
       </w:r>
       <w:r>
         <w:rPr>
           <w:rStyle w:val="FootnoteReference"/>
         </w:rPr>
-        <w:footnoteReference w:id="41"/>
+        <w:footnoteReference w:id="42"/>
       </w:r>
       <w:r>
         <w:t xml:space="preserve">.</w:t>
       </w:r>
+      <w:r>
+        <w:t xml:space="preserve"> </w:t>
+      </w:r>
+      <w:r>
+        <w:rPr>
+          <w:iCs/>
+          <w:i/>
+        </w:rPr>
+        <w:t xml:space="preserve">Insight</w:t>
+      </w:r>
+      <w:r>
+        <w:t xml:space="preserve"> </w:t>
+      </w:r>
+      <w:r>
+        <w:t xml:space="preserve">também pode ser definido como a perspicácia ou a capacidade de apreender alguma coisa e acontece quando uma solução surge de forma repentina</w:t>
+      </w:r>
+      <w:r>
+        <w:rPr>
+          <w:rStyle w:val="FootnoteReference"/>
+        </w:rPr>
+        <w:footnoteReference w:id="44"/>
+      </w:r>
+      <w:r>
+        <w:t xml:space="preserve">.</w:t>
+      </w:r>
     </w:p>
     <w:p>
       <w:pPr>
         <w:pStyle w:val="BodyText"/>
       </w:pPr>
       <w:r>
-        <w:t xml:space="preserve">Para a análise e interpretação dos dados coletados pelos pesquisadores será utilizada neste tópico da tese o framework - termo inglês que, em tradução direta, significa estrutura ou arcabouço, em português – definida em Wickham e Grolemund (2017) e representada na Figura NNN.</w:t>
+        <w:t xml:space="preserve">Para a análise e interpretação dos dados coletados pelos pesquisadores será utilizada neste tópico da tese o</w:t>
+      </w:r>
+      <w:r>
+        <w:t xml:space="preserve"> </w:t>
+      </w:r>
+      <w:r>
+        <w:rPr>
+          <w:iCs/>
+          <w:i/>
+        </w:rPr>
+        <w:t xml:space="preserve">framework</w:t>
+      </w:r>
+      <w:r>
+        <w:t xml:space="preserve"> </w:t>
+      </w:r>
+      <w:r>
+        <w:t xml:space="preserve">- termo inglês que, em tradução direta, significa estrutura ou arcabouço, em português - definido em Wickham e Grolemund (2017) e representado na Figura NNN.</w:t>
       </w:r>
     </w:p>
     <w:p>
@@ -4610,18 +4760,18 @@
           <wp:inline>
             <wp:extent cx="4667916" cy="1867166"/>
             <wp:effectExtent b="0" l="0" r="0" t="0"/>
-            <wp:docPr descr="Figura NNN. Estrutura para análise e interpretação de dados." title="" id="44" name="Picture"/>
+            <wp:docPr descr="Figura NNN. Estrutura para análise e interpretação de dados." title="" id="47" name="Picture"/>
             <a:graphic>
               <a:graphicData uri="http://schemas.openxmlformats.org/drawingml/2006/picture">
                 <pic:pic>
                   <pic:nvPicPr>
-                    <pic:cNvPr descr="figura-aed1.png" id="45" name="Picture"/>
+                    <pic:cNvPr descr="figura-aed1.png" id="48" name="Picture"/>
                     <pic:cNvPicPr>
                       <a:picLocks noChangeArrowheads="1" noChangeAspect="1"/>
                     </pic:cNvPicPr>
                   </pic:nvPicPr>
                   <pic:blipFill>
-                    <a:blip r:embed="rId43"/>
+                    <a:blip r:embed="rId46"/>
                     <a:stretch>
                       <a:fillRect/>
                     </a:stretch>
@@ -4669,10 +4819,36 @@
         <w:pStyle w:val="BodyText"/>
       </w:pPr>
       <w:r>
-        <w:t xml:space="preserve">De acordo com Kotu (2019), a grande maioria dos frameworks em ciência de dados apresentam como características um arcabouço genérico muito semelhante ao processo CRISP-DM, abreviação de CRoss Industry Standard Process for Data Mining, que pode ser traduzido como Processo Padrão Inter-Indústrias para Mineração de Dados.</w:t>
-      </w:r>
-      <w:r>
-        <w:t xml:space="preserve"> </w:t>
+        <w:t xml:space="preserve">De acordo com Kotu (2019), a grande maioria dos frameworks em ciência de dados apresentam como características um arcabouço genérico muito semelhante ao processo</w:t>
+      </w:r>
+      <w:r>
+        <w:t xml:space="preserve"> </w:t>
+      </w:r>
+      <w:r>
+        <w:rPr>
+          <w:iCs/>
+          <w:i/>
+        </w:rPr>
+        <w:t xml:space="preserve">CRISP-DM</w:t>
+      </w:r>
+      <w:r>
+        <w:t xml:space="preserve">, abreviação de</w:t>
+      </w:r>
+      <w:r>
+        <w:t xml:space="preserve"> </w:t>
+      </w:r>
+      <w:r>
+        <w:rPr>
+          <w:iCs/>
+          <w:i/>
+        </w:rPr>
+        <w:t xml:space="preserve">CRoss Industry Standard Process for Data Mining</w:t>
+      </w:r>
+      <w:r>
+        <w:t xml:space="preserve">, que pode ser traduzido como Processo Padrão Inter-Indústrias para Mineração de Dados.</w:t>
+      </w:r>
+      <w:r>
+        <w:br/>
       </w:r>
       <w:r>
         <w:t xml:space="preserve">Ainda de acordo com o autor, o CRISP-DM é um framework de processo de mineração de dados que descreve abordagens comumente usadas por especialistas em mineração de dados para resolver um problema específico.</w:t>
@@ -4684,7 +4860,7 @@
         <w:t xml:space="preserve">Como em qualquer estrutura de processo, um processo de ciência de dados recomenda a execução de um determinado conjunto de tarefas para obter a saída ideal.</w:t>
       </w:r>
       <w:r>
-        <w:t xml:space="preserve"> </w:t>
+        <w:br/>
       </w:r>
       <w:r>
         <w:t xml:space="preserve">O processo de extração de informações e conhecimento dos dados é iterativo, ou seja, é referente a um processo que é feito de novo, repetido ou reiterado, que é realizado inúmeras vezes</w:t>
@@ -4693,7 +4869,7 @@
         <w:rPr>
           <w:rStyle w:val="FootnoteReference"/>
         </w:rPr>
-        <w:footnoteReference w:id="46"/>
+        <w:footnoteReference w:id="49"/>
       </w:r>
       <w:r>
         <w:t xml:space="preserve">.</w:t>
@@ -4708,7 +4884,7 @@
         <w:rPr>
           <w:rStyle w:val="FootnoteReference"/>
         </w:rPr>
-        <w:footnoteReference w:id="48"/>
+        <w:footnoteReference w:id="51"/>
       </w:r>
       <w:r>
         <w:t xml:space="preserve">, ir e voltar entre as etapas e, às vezes, voltar à primeira etapa para redefinir a declaração do problema da ciência de dados.</w:t>
@@ -4723,7 +4899,7 @@
         <w:br/>
       </w:r>
       <w:r>
-        <w:t xml:space="preserve">Em resumo, as etapas do processo da Figura NNN podem ser explicitadas como sendo composta por:</w:t>
+        <w:t xml:space="preserve">Em resumo, as etapas do processo da Figura NNN podem ser explicitadas como sendo compostas por:</w:t>
       </w:r>
       <w:r>
         <w:br/>
@@ -4804,6 +4980,16 @@
           <w:bCs/>
           <w:b/>
         </w:rPr>
+        <w:t xml:space="preserve">organizar</w:t>
+      </w:r>
+      <w:r>
+        <w:t xml:space="preserve">/</w:t>
+      </w:r>
+      <w:r>
+        <w:rPr>
+          <w:bCs/>
+          <w:b/>
+        </w:rPr>
         <w:t xml:space="preserve">pré-processar</w:t>
       </w:r>
       <w:r>
@@ -4836,7 +5022,7 @@
         <w:t xml:space="preserve">missing data</w:t>
       </w:r>
       <w:r>
-        <w:t xml:space="preserve">), campos digitados errados etc. Um dataframe, segundo Wickham e Grolemund (2017), é semelhante à estrutura de uma matriz, porém as suas colunas têm nomes e podem conter dados de tipos diferentes. O</w:t>
+        <w:t xml:space="preserve">), campos digitados errados etc. Um</w:t>
       </w:r>
       <w:r>
         <w:t xml:space="preserve"> </w:t>
@@ -4849,10 +5035,52 @@
         <w:t xml:space="preserve">dataframe</w:t>
       </w:r>
       <w:r>
-        <w:t xml:space="preserve"> </w:t>
-      </w:r>
-      <w:r>
-        <w:t xml:space="preserve">pode ser visto como uma tabela em que cada linha corresponde a um registo ou uma observação da tabela. Cada coluna corresponde às propriedades (campos ou variáveis) a serem armazenadas para cada registo da tabela.</w:t>
+        <w:t xml:space="preserve">, segundo Wickham e Grolemund (2017), são objetos de dados genéricos no ambiente de ciência de dados usados para armazenar dados tabulares. O</w:t>
+      </w:r>
+      <w:r>
+        <w:t xml:space="preserve"> </w:t>
+      </w:r>
+      <w:r>
+        <w:rPr>
+          <w:iCs/>
+          <w:i/>
+        </w:rPr>
+        <w:t xml:space="preserve">dataframe</w:t>
+      </w:r>
+      <w:r>
+        <w:t xml:space="preserve"> </w:t>
+      </w:r>
+      <w:r>
+        <w:t xml:space="preserve">pode ser visto como uma tabela em que cada linha corresponde a um registo ou uma observação e suas colunas têm nomes e podem conter diferentes tipos de dados. Em resumo, um</w:t>
+      </w:r>
+      <w:r>
+        <w:t xml:space="preserve"> </w:t>
+      </w:r>
+      <w:r>
+        <w:rPr>
+          <w:iCs/>
+          <w:i/>
+        </w:rPr>
+        <w:t xml:space="preserve">dataframe</w:t>
+      </w:r>
+      <w:r>
+        <w:t xml:space="preserve"> </w:t>
+      </w:r>
+      <w:r>
+        <w:t xml:space="preserve">é composto de três componentes principais:</w:t>
+      </w:r>
+      <w:r>
+        <w:t xml:space="preserve"> </w:t>
+      </w:r>
+      <w:r>
+        <w:rPr>
+          <w:iCs/>
+          <w:i/>
+        </w:rPr>
+        <w:t xml:space="preserve">dados,linhas e colunas</w:t>
+      </w:r>
+      <w:r>
+        <w:t xml:space="preserve">.</w:t>
       </w:r>
       <w:r>
         <w:br/>
@@ -4890,7 +5118,7 @@
           <w:bCs/>
           <w:b/>
         </w:rPr>
-        <w:t xml:space="preserve">Visualização</w:t>
+        <w:t xml:space="preserve">Visualizar</w:t>
       </w:r>
       <w:r>
         <w:t xml:space="preserve">. Nesta etapa são gerados os gráficos e elaborado o relatório da análise.</w:t>
@@ -4912,7 +5140,23 @@
         <w:t xml:space="preserve">Modelar</w:t>
       </w:r>
       <w:r>
-        <w:t xml:space="preserve">. Elaboração de modelos com os dados após a análise exploratória dos dados. Um modelo estatístico é uma representação da realidade na qual definimos a relação entre variáveis para entender e prever o comportamento de um fenômeno.</w:t>
+        <w:t xml:space="preserve">. Elaboração de modelos com os dados após a análise exploratória dos dados. Um</w:t>
+      </w:r>
+      <w:r>
+        <w:t xml:space="preserve"> </w:t>
+      </w:r>
+      <w:r>
+        <w:rPr>
+          <w:iCs/>
+          <w:i/>
+        </w:rPr>
+        <w:t xml:space="preserve">modelo estatístico</w:t>
+      </w:r>
+      <w:r>
+        <w:t xml:space="preserve"> </w:t>
+      </w:r>
+      <w:r>
+        <w:t xml:space="preserve">é uma representação da realidade na qual definimos a relação entre variáveis para entender e prever o comportamento de um fenômeno.</w:t>
       </w:r>
       <w:r>
         <w:br/>
@@ -4934,14 +5178,14 @@
         <w:t xml:space="preserve">. Envio ou submissão do relatório final com as análises realizadas e as conclusões obtidas.</w:t>
       </w:r>
     </w:p>
-    <w:bookmarkEnd w:id="50"/>
-    <w:bookmarkStart w:id="57" w:name="análise-exploratória-dos-dados"/>
+    <w:bookmarkEnd w:id="53"/>
+    <w:bookmarkStart w:id="69" w:name="importação-e-preparação-dos-dados"/>
     <w:p>
       <w:pPr>
         <w:pStyle w:val="Heading4"/>
       </w:pPr>
       <w:r>
-        <w:t xml:space="preserve">4.2.3 Análise exploratória dos dados</w:t>
+        <w:t xml:space="preserve">4.2.3.1 Importação e preparação dos dados</w:t>
       </w:r>
     </w:p>
     <w:p>
@@ -4949,88 +5193,593 @@
         <w:pStyle w:val="FirstParagraph"/>
       </w:pPr>
       <w:r>
-        <w:t xml:space="preserve">Após o compartilhamento dos dados coletados pelos investigadores, houve necessidade de normalização e padronização dos mesmos, processo definido como limpeza e preparação de dados, uma das etapas do processo de mineração de dados (Hai, Kamber e Pei, 2011), correspondendo a etapa de</w:t>
-      </w:r>
-      <w:r>
-        <w:t xml:space="preserve"> </w:t>
-      </w:r>
-      <w:r>
-        <w:t xml:space="preserve">“</w:t>
-      </w:r>
-      <w:r>
-        <w:t xml:space="preserve">arrumar</w:t>
-      </w:r>
-      <w:r>
-        <w:t xml:space="preserve">”</w:t>
-      </w:r>
-      <w:r>
-        <w:t xml:space="preserve"> </w:t>
-      </w:r>
-      <w:r>
-        <w:t xml:space="preserve">da Figura NNN. Ainda na etapa inicial de pré-processamento dos dados brutos e com o objetivo de seguir os objetivos e fundamentar com a análise dos dados a resposta à pergunta de pesquisa desta tese, alguns campos das planilhas originais foram selecionados, logo, não foram utilizadas todas as colunas, ou variáveis, dos trabalhos selecionados do Quadro nnn.</w:t>
-      </w:r>
-      <w:r>
-        <w:br/>
-      </w:r>
-      <w:r>
-        <w:t xml:space="preserve">Assim, para esta investigação foram selecionados os campos: nome do pesquisador, país onde foi aplicado o questionário, gênero e idade do respondente e o estilo de uso do espaço virtual, variáveis estas que foram considerados relevantes para análise e interpretação.</w:t>
-      </w:r>
-      <w:r>
-        <w:br/>
-      </w:r>
-      <w:r>
-        <w:t xml:space="preserve">No Quadro yyy é possível visualizar o dicionário de dados com os nomes e as definições das variáveis utilizadas na Análise Exploratória de Dados (AED) desta tese.</w:t>
-      </w:r>
-      <w:r>
-        <w:t xml:space="preserve"> </w:t>
-      </w:r>
-      <w:r>
-        <w:t xml:space="preserve">Um glossário ou dicionário de dados, de acordo com Askham (2022), são utilizados para armazenar um conjunto limitado de metadados</w:t>
-      </w:r>
-      <w:r>
-        <w:rPr>
-          <w:rStyle w:val="FootnoteReference"/>
-        </w:rPr>
-        <w:footnoteReference w:id="51"/>
-      </w:r>
-      <w:r>
-        <w:t xml:space="preserve"> </w:t>
-      </w:r>
-      <w:r>
-        <w:t xml:space="preserve">concentrados nos nomes e definições relacionadas aos dados físicos e objetos relacionados.</w:t>
-      </w:r>
-    </w:p>
-    <w:p>
-      <w:pPr>
-        <w:pStyle w:val="BodyText"/>
-      </w:pPr>
-      <w:r>
-        <w:t xml:space="preserve">De acordo com Silva, Peres e Boscarioli (2016) a AED compreende, em conceitos estatísticos a análise descritiva, uma ferramenta capaz de descrever ou resumir dados, mostrando aspectos importantes do conjunto de dados (</w:t>
+        <w:t xml:space="preserve">Após o compartilhamento dos dados coletados pelos investigadores, houve necessidade de normalização e padronização dos mesmos para uso nas análises realizadas nesta tese. Tal processo é definido como limpeza, preparação e tratamento de dados, uma das etapas do processo de mineração de dados (Hai, Kamber e Pei, 2011), correspondendo a fase de pré-processamento (ou</w:t>
+      </w:r>
+      <w:r>
+        <w:t xml:space="preserve"> </w:t>
       </w:r>
       <w:r>
         <w:rPr>
           <w:iCs/>
           <w:i/>
         </w:rPr>
+        <w:t xml:space="preserve">arrumar</w:t>
+      </w:r>
+      <w:r>
+        <w:t xml:space="preserve">) da Figura NNN. Ainda na etapa inicial de pré-processamento dos dados brutos e com a finalidade de atingir os objetivos propostos e fundamentar, com a análise dos dados compartilhados, a resposta à pergunta de pesquisa desta tese, algumas colunas das planilhas originais foram selecionadas, logo, não foram utilizadas todas as variáveis (ou colunas), dos trabalhos apurados do Quadro nnn.</w:t>
+      </w:r>
+      <w:r>
+        <w:br/>
+      </w:r>
+      <w:r>
+        <w:t xml:space="preserve">Assim, para esta investigação foram escolhidos os campos: nome do pesquisador; país onde foi aplicado o questionário; gênero e idade do respondente; e o estilo de uso do espaço virtual; variáveis estas que foram considerados relevantes para análise e interpretação.</w:t>
+      </w:r>
+      <w:r>
+        <w:br/>
+      </w:r>
+      <w:r>
+        <w:t xml:space="preserve">De acordo com Wickham (2014), 80% do processo de análise de dados é consumido no processo de limpeza e preparação dos dados. Segundo o autor, a preparação de dados não é apenas uma primeira etapa, mas deve ser repetida muitas vezes ao longo da análise, à medida que novos problemas surgem ou novos dados são coletados e acrescentados. Apesar da quantidade de tempo que leva, ainda existem poucos trabalhos de pesquisa sobre como limpar bem os dados, processo também definido como</w:t>
+      </w:r>
+      <w:r>
+        <w:t xml:space="preserve"> </w:t>
+      </w:r>
+      <w:r>
+        <w:rPr>
+          <w:iCs/>
+          <w:i/>
+        </w:rPr>
+        <w:t xml:space="preserve">higienização</w:t>
+      </w:r>
+      <w:r>
+        <w:t xml:space="preserve"> </w:t>
+      </w:r>
+      <w:r>
+        <w:t xml:space="preserve">(da SILVA, 2021).</w:t>
+      </w:r>
+      <w:r>
+        <w:t xml:space="preserve"> </w:t>
+      </w:r>
+      <w:r>
+        <w:t xml:space="preserve">Parte do desafio é a amplitude de atividades que a higienização de dados engloba atividades, tais como: verificação de valores discrepantes; análise das datas informadas; atribuição de valores ausentes; dentre outras define da Silva (2021).</w:t>
+      </w:r>
+      <w:r>
+        <w:t xml:space="preserve"> </w:t>
+      </w:r>
+      <w:r>
+        <w:t xml:space="preserve">Para lidar com tal dificuldade, esta tese se concentrou, primeiramente em um aspecto importante da limpeza de dados, organizando os dados compartilhados e estruturando o conjunto de dados para facilitar a posterior análise.</w:t>
+      </w:r>
+      <w:r>
+        <w:br/>
+      </w:r>
+      <w:r>
+        <w:t xml:space="preserve">Para tanto, a pesquisadora utilizou-se do apoio oferecido pelos recursos humanos e técnicos do Laboratório de Inteligência de Dados – LinDa, grupo multidisciplinar de pesquisa da UNESP-Bauru que tem como finalidade apoiar e desenvolver pesquisas relacionadas à</w:t>
+      </w:r>
+      <w:r>
+        <w:t xml:space="preserve"> </w:t>
+      </w:r>
+      <w:r>
+        <w:t xml:space="preserve">“</w:t>
+      </w:r>
+      <w:r>
+        <w:t xml:space="preserve">ciência de dados</w:t>
+      </w:r>
+      <w:r>
+        <w:t xml:space="preserve">”</w:t>
+      </w:r>
+      <w:r>
+        <w:t xml:space="preserve"> </w:t>
+      </w:r>
+      <w:r>
+        <w:t xml:space="preserve">e, em particular, estudar estruturas de dados e suas aplicações onde seja possível extrair</w:t>
+      </w:r>
+      <w:r>
+        <w:t xml:space="preserve"> </w:t>
+      </w:r>
+      <w:r>
+        <w:t xml:space="preserve">“</w:t>
+      </w:r>
+      <w:r>
+        <w:t xml:space="preserve">inteligência</w:t>
+      </w:r>
+      <w:r>
+        <w:t xml:space="preserve">”</w:t>
+      </w:r>
+      <w:r>
+        <w:t xml:space="preserve">.</w:t>
+      </w:r>
+      <w:r>
+        <w:br/>
+      </w:r>
+      <w:r>
+        <w:t xml:space="preserve">Inicialmente, os dados recebidos foram compilados pela pesquisadora em um</w:t>
+      </w:r>
+      <w:r>
+        <w:t xml:space="preserve"> </w:t>
+      </w:r>
+      <w:r>
+        <w:rPr>
+          <w:iCs/>
+          <w:i/>
+        </w:rPr>
+        <w:t xml:space="preserve">workbook</w:t>
+      </w:r>
+      <w:r>
+        <w:t xml:space="preserve"> </w:t>
+      </w:r>
+      <w:r>
+        <w:t xml:space="preserve">utilizando o aplicativo de computador (software) Excel® da Microsoft®, constituído de diferentes tabelas formadas com todas as colunas e linhas das planilhas originais (</w:t>
+      </w:r>
+      <w:r>
+        <w:rPr>
+          <w:iCs/>
+          <w:i/>
+        </w:rPr>
+        <w:t xml:space="preserve">worksheets</w:t>
+      </w:r>
+      <w:r>
+        <w:t xml:space="preserve">) compartilhadas. Uma amostra do conteúdo das planilhas de trabalho em Excel® com os dados brutos, ou</w:t>
+      </w:r>
+      <w:r>
+        <w:t xml:space="preserve"> </w:t>
+      </w:r>
+      <w:r>
+        <w:rPr>
+          <w:iCs/>
+          <w:i/>
+        </w:rPr>
+        <w:t xml:space="preserve">dados não numericamente organizados</w:t>
+      </w:r>
+      <w:r>
+        <w:t xml:space="preserve">, é mostrada na Figura zzz.</w:t>
+      </w:r>
+    </w:p>
+    <w:p>
+      <w:pPr>
+        <w:pStyle w:val="BodyText"/>
+      </w:pPr>
+      <w:r>
+        <w:drawing>
+          <wp:inline>
+            <wp:extent cx="5334000" cy="3333750"/>
+            <wp:effectExtent b="0" l="0" r="0" t="0"/>
+            <wp:docPr descr="Figura ZZZa. Dados não numericamente organizados." title="" id="55" name="Picture"/>
+            <a:graphic>
+              <a:graphicData uri="http://schemas.openxmlformats.org/drawingml/2006/picture">
+                <pic:pic>
+                  <pic:nvPicPr>
+                    <pic:cNvPr descr="figura-aed2.png" id="56" name="Picture"/>
+                    <pic:cNvPicPr>
+                      <a:picLocks noChangeArrowheads="1" noChangeAspect="1"/>
+                    </pic:cNvPicPr>
+                  </pic:nvPicPr>
+                  <pic:blipFill>
+                    <a:blip r:embed="rId54"/>
+                    <a:stretch>
+                      <a:fillRect/>
+                    </a:stretch>
+                  </pic:blipFill>
+                  <pic:spPr bwMode="auto">
+                    <a:xfrm>
+                      <a:off x="0" y="0"/>
+                      <a:ext cx="5334000" cy="3333750"/>
+                    </a:xfrm>
+                    <a:prstGeom prst="rect">
+                      <a:avLst/>
+                    </a:prstGeom>
+                    <a:noFill/>
+                    <a:ln w="9525">
+                      <a:noFill/>
+                      <a:headEnd/>
+                      <a:tailEnd/>
+                    </a:ln>
+                  </pic:spPr>
+                </pic:pic>
+              </a:graphicData>
+            </a:graphic>
+          </wp:inline>
+        </w:drawing>
+      </w:r>
+      <w:r>
+        <w:t xml:space="preserve"> </w:t>
+      </w:r>
+      <w:r>
+        <w:drawing>
+          <wp:inline>
+            <wp:extent cx="5334000" cy="3333750"/>
+            <wp:effectExtent b="0" l="0" r="0" t="0"/>
+            <wp:docPr descr="Figura ZZZb. Dados não numericamente organizados." title="" id="58" name="Picture"/>
+            <a:graphic>
+              <a:graphicData uri="http://schemas.openxmlformats.org/drawingml/2006/picture">
+                <pic:pic>
+                  <pic:nvPicPr>
+                    <pic:cNvPr descr="figura-aed3.png" id="59" name="Picture"/>
+                    <pic:cNvPicPr>
+                      <a:picLocks noChangeArrowheads="1" noChangeAspect="1"/>
+                    </pic:cNvPicPr>
+                  </pic:nvPicPr>
+                  <pic:blipFill>
+                    <a:blip r:embed="rId57"/>
+                    <a:stretch>
+                      <a:fillRect/>
+                    </a:stretch>
+                  </pic:blipFill>
+                  <pic:spPr bwMode="auto">
+                    <a:xfrm>
+                      <a:off x="0" y="0"/>
+                      <a:ext cx="5334000" cy="3333750"/>
+                    </a:xfrm>
+                    <a:prstGeom prst="rect">
+                      <a:avLst/>
+                    </a:prstGeom>
+                    <a:noFill/>
+                    <a:ln w="9525">
+                      <a:noFill/>
+                      <a:headEnd/>
+                      <a:tailEnd/>
+                    </a:ln>
+                  </pic:spPr>
+                </pic:pic>
+              </a:graphicData>
+            </a:graphic>
+          </wp:inline>
+        </w:drawing>
+      </w:r>
+      <w:r>
+        <w:t xml:space="preserve"> </w:t>
+      </w:r>
+      <w:r>
+        <w:drawing>
+          <wp:inline>
+            <wp:extent cx="5334000" cy="3333750"/>
+            <wp:effectExtent b="0" l="0" r="0" t="0"/>
+            <wp:docPr descr="Figura ZZZc. Dados não numericamente organizados." title="" id="61" name="Picture"/>
+            <a:graphic>
+              <a:graphicData uri="http://schemas.openxmlformats.org/drawingml/2006/picture">
+                <pic:pic>
+                  <pic:nvPicPr>
+                    <pic:cNvPr descr="figura-aed4.png" id="62" name="Picture"/>
+                    <pic:cNvPicPr>
+                      <a:picLocks noChangeArrowheads="1" noChangeAspect="1"/>
+                    </pic:cNvPicPr>
+                  </pic:nvPicPr>
+                  <pic:blipFill>
+                    <a:blip r:embed="rId60"/>
+                    <a:stretch>
+                      <a:fillRect/>
+                    </a:stretch>
+                  </pic:blipFill>
+                  <pic:spPr bwMode="auto">
+                    <a:xfrm>
+                      <a:off x="0" y="0"/>
+                      <a:ext cx="5334000" cy="3333750"/>
+                    </a:xfrm>
+                    <a:prstGeom prst="rect">
+                      <a:avLst/>
+                    </a:prstGeom>
+                    <a:noFill/>
+                    <a:ln w="9525">
+                      <a:noFill/>
+                      <a:headEnd/>
+                      <a:tailEnd/>
+                    </a:ln>
+                  </pic:spPr>
+                </pic:pic>
+              </a:graphicData>
+            </a:graphic>
+          </wp:inline>
+        </w:drawing>
+      </w:r>
+      <w:r>
+        <w:t xml:space="preserve"> </w:t>
+      </w:r>
+      <w:r>
+        <w:drawing>
+          <wp:inline>
+            <wp:extent cx="5334000" cy="3333750"/>
+            <wp:effectExtent b="0" l="0" r="0" t="0"/>
+            <wp:docPr descr="Figura ZZZd. Dados não numericamente organizados." title="" id="64" name="Picture"/>
+            <a:graphic>
+              <a:graphicData uri="http://schemas.openxmlformats.org/drawingml/2006/picture">
+                <pic:pic>
+                  <pic:nvPicPr>
+                    <pic:cNvPr descr="figura-aed5.png" id="65" name="Picture"/>
+                    <pic:cNvPicPr>
+                      <a:picLocks noChangeArrowheads="1" noChangeAspect="1"/>
+                    </pic:cNvPicPr>
+                  </pic:nvPicPr>
+                  <pic:blipFill>
+                    <a:blip r:embed="rId63"/>
+                    <a:stretch>
+                      <a:fillRect/>
+                    </a:stretch>
+                  </pic:blipFill>
+                  <pic:spPr bwMode="auto">
+                    <a:xfrm>
+                      <a:off x="0" y="0"/>
+                      <a:ext cx="5334000" cy="3333750"/>
+                    </a:xfrm>
+                    <a:prstGeom prst="rect">
+                      <a:avLst/>
+                    </a:prstGeom>
+                    <a:noFill/>
+                    <a:ln w="9525">
+                      <a:noFill/>
+                      <a:headEnd/>
+                      <a:tailEnd/>
+                    </a:ln>
+                  </pic:spPr>
+                </pic:pic>
+              </a:graphicData>
+            </a:graphic>
+          </wp:inline>
+        </w:drawing>
+      </w:r>
+    </w:p>
+    <w:p>
+      <w:pPr>
+        <w:pStyle w:val="BodyText"/>
+      </w:pPr>
+      <w:r>
+        <w:t xml:space="preserve">Fonte: Elaborado pela pesquisadora (2022).</w:t>
+      </w:r>
+    </w:p>
+    <w:p>
+      <w:pPr>
+        <w:pStyle w:val="BodyText"/>
+      </w:pPr>
+      <w:r>
+        <w:t xml:space="preserve">Como pode ser observado na Figura zzz, algumas tabelas recebidas continham os dados primários recolhidos nas pesquisas diretamente dos questionários CEUEVE aplicados, outros foram enviados com dados faltantes e outros já pré-processados com a decodificação dos estilos de uso.</w:t>
+      </w:r>
+      <w:r>
+        <w:t xml:space="preserve"> </w:t>
+      </w:r>
+      <w:r>
+        <w:t xml:space="preserve">A próxima etapa do processo se consistiu na preparação dos dados recebidos, ainda utilizando os recursos do software Excel®. Segundo Wickham (2014), a preparação de dados é o processo de reunir, combinar, estruturar e organizar os dados brutos para que possam ser usados nos procedimentos de AED e também para os processos de visualização desses dados. Os componentes da preparação de dados incluem, de acordo com Silva (2021): o pré-processamento de dados; documentação dos procedimentos utilizados; criação dos dicionários de dados; limpeza; validação e transformação; e envolve também buscar nas fontes externas originais dos dados a complementação dos dados faltantes (missing data).</w:t>
+      </w:r>
+      <w:r>
+        <w:t xml:space="preserve"> </w:t>
+      </w:r>
+      <w:r>
+        <w:t xml:space="preserve">Para finalizar esta etapa, em algumas das investigações recebidas a pesquisadora retornou o contato com os pesquisadores dos trabalhos selecionados para solicitar o envio dos dados faltantes bem como orientação e apoio no preenchimento desses campos, uma tarefa manual e criteriosa que demandou várias semanas.</w:t>
+      </w:r>
+      <w:r>
+        <w:t xml:space="preserve"> </w:t>
+      </w:r>
+      <w:r>
+        <w:t xml:space="preserve">Após esta etapa inicial, os dados compartilhados foram compilados e geraram uma versão de trabalho do conjunto de dados em formato Excel®. Uma amostra do</w:t>
+      </w:r>
+      <w:r>
+        <w:t xml:space="preserve"> </w:t>
+      </w:r>
+      <w:r>
+        <w:rPr>
+          <w:iCs/>
+          <w:i/>
+        </w:rPr>
+        <w:t xml:space="preserve">dataset</w:t>
+      </w:r>
+      <w:r>
+        <w:t xml:space="preserve"> </w:t>
+      </w:r>
+      <w:r>
+        <w:t xml:space="preserve">pode ser visualizada na Figura aaa.</w:t>
+      </w:r>
+    </w:p>
+    <w:p>
+      <w:pPr>
+        <w:pStyle w:val="CaptionedFigure"/>
+      </w:pPr>
+      <w:r>
+        <w:drawing>
+          <wp:inline>
+            <wp:extent cx="5334000" cy="3333750"/>
+            <wp:effectExtent b="0" l="0" r="0" t="0"/>
+            <wp:docPr descr="Figura aaa. Amostra do dataset inicial de trabalho." title="" id="67" name="Picture"/>
+            <a:graphic>
+              <a:graphicData uri="http://schemas.openxmlformats.org/drawingml/2006/picture">
+                <pic:pic>
+                  <pic:nvPicPr>
+                    <pic:cNvPr descr="figura-aed6.png" id="68" name="Picture"/>
+                    <pic:cNvPicPr>
+                      <a:picLocks noChangeArrowheads="1" noChangeAspect="1"/>
+                    </pic:cNvPicPr>
+                  </pic:nvPicPr>
+                  <pic:blipFill>
+                    <a:blip r:embed="rId66"/>
+                    <a:stretch>
+                      <a:fillRect/>
+                    </a:stretch>
+                  </pic:blipFill>
+                  <pic:spPr bwMode="auto">
+                    <a:xfrm>
+                      <a:off x="0" y="0"/>
+                      <a:ext cx="5334000" cy="3333750"/>
+                    </a:xfrm>
+                    <a:prstGeom prst="rect">
+                      <a:avLst/>
+                    </a:prstGeom>
+                    <a:noFill/>
+                    <a:ln w="9525">
+                      <a:noFill/>
+                      <a:headEnd/>
+                      <a:tailEnd/>
+                    </a:ln>
+                  </pic:spPr>
+                </pic:pic>
+              </a:graphicData>
+            </a:graphic>
+          </wp:inline>
+        </w:drawing>
+      </w:r>
+    </w:p>
+    <w:p>
+      <w:pPr>
+        <w:pStyle w:val="ImageCaption"/>
+      </w:pPr>
+      <w:r>
+        <w:t xml:space="preserve">Figura aaa. Amostra do dataset inicial de trabalho.</w:t>
+      </w:r>
+    </w:p>
+    <w:p>
+      <w:pPr>
+        <w:pStyle w:val="BodyText"/>
+      </w:pPr>
+      <w:r>
+        <w:t xml:space="preserve">Fonte: Elaborado pela pesquisadora (2022).</w:t>
+      </w:r>
+    </w:p>
+    <w:bookmarkEnd w:id="69"/>
+    <w:bookmarkStart w:id="73" w:name="tratamento-dos-dados"/>
+    <w:p>
+      <w:pPr>
+        <w:pStyle w:val="Heading4"/>
+      </w:pPr>
+      <w:r>
+        <w:t xml:space="preserve">4.2.3.2 Tratamento dos dados</w:t>
+      </w:r>
+    </w:p>
+    <w:p>
+      <w:pPr>
+        <w:pStyle w:val="FirstParagraph"/>
+      </w:pPr>
+      <w:r>
+        <w:t xml:space="preserve">Segundo da Silva (2021), um dos principais objetivos da preparação de dados é garantir que os dados brutos que estão sendo preparados para processamento e análise sejam precisos e consistentes para que os resultados dos aplicativos de análise sejam válidos.</w:t>
+      </w:r>
+      <w:r>
+        <w:br/>
+      </w:r>
+      <w:r>
+        <w:t xml:space="preserve">Como visto na Figura zzz, os dados geralmente são criados com valores ausentes, imprecisões ou outros erros, e conjuntos de dados separados geralmente têm formatos diferentes que precisam ser reconciliados quando combinados. Corrigir erros de dados, validar a qualidade dos dados e consolidar conjuntos de dados são grandes partes dos projetos de preparação de dados, afirma Wickham (2014).</w:t>
+      </w:r>
+      <w:r>
+        <w:br/>
+      </w:r>
+      <w:r>
+        <w:t xml:space="preserve">Após a fase inicial de preparação de dados, a próxima etapa envolve encontrar dados relevantes para garantir que os aplicativos de análise forneçam informações significativas e insights acionáveis para a tomada de decisões.</w:t>
+      </w:r>
+      <w:r>
+        <w:t xml:space="preserve"> </w:t>
+      </w:r>
+      <w:r>
+        <w:t xml:space="preserve">Os dados nesta nova geralmente são enriquecidos e otimizados para torná-los mais informativos e úteis - por exemplo, combinando conjuntos de dados internos e externos -, criando novos campos de dados, eliminando valores discrepantes e abordando conjuntos de dados desequilibrados que podem distorcer os resultados da análise. Esta fase, de acordo com Wickham (2014), da Silva (2021) e Askham (2022), pode ser definida como</w:t>
+      </w:r>
+      <w:r>
+        <w:t xml:space="preserve"> </w:t>
+      </w:r>
+      <w:r>
+        <w:rPr>
+          <w:bCs/>
+          <w:b/>
+        </w:rPr>
+        <w:t xml:space="preserve">tratamento dos dados</w:t>
+      </w:r>
+      <w:r>
+        <w:t xml:space="preserve">.</w:t>
+      </w:r>
+      <w:r>
+        <w:t xml:space="preserve"> </w:t>
+      </w:r>
+      <w:r>
+        <w:t xml:space="preserve">Portanto, na fase de tratamento, os dados são estruturados e organizados para estar de acordo com os requisitos da</w:t>
+      </w:r>
+      <w:r>
+        <w:t xml:space="preserve"> </w:t>
+      </w:r>
+      <w:r>
+        <w:rPr>
+          <w:bCs/>
+          <w:b/>
+        </w:rPr>
+        <w:t xml:space="preserve">Análise Exploratória de Dados (AED)</w:t>
+      </w:r>
+      <w:r>
+        <w:t xml:space="preserve">. Além de serem estruturados, afirma da Silva (2021), os dados normalmente devem ser transformados em um formato padronizado e utilizável, como por exemplo, a criação de novas variáveis ou colunas que agreguem valores das existentes. O</w:t>
+      </w:r>
+      <w:r>
+        <w:t xml:space="preserve"> </w:t>
+      </w:r>
+      <w:r>
+        <w:rPr>
+          <w:iCs/>
+          <w:i/>
+        </w:rPr>
+        <w:t xml:space="preserve">enriquecimento de dados</w:t>
+      </w:r>
+      <w:r>
+        <w:t xml:space="preserve">, por outro lado, aprimora e otimiza os</w:t>
+      </w:r>
+      <w:r>
+        <w:t xml:space="preserve"> </w:t>
+      </w:r>
+      <w:r>
+        <w:rPr>
+          <w:iCs/>
+          <w:i/>
+        </w:rPr>
         <w:t xml:space="preserve">datasets</w:t>
       </w:r>
       <w:r>
         <w:t xml:space="preserve"> </w:t>
       </w:r>
       <w:r>
-        <w:t xml:space="preserve">em inglês) como o tipo de distribuição associada aos valores mais representativos do conjunto, e permitindo criar visualizações referentes à tais aspectos.</w:t>
-      </w:r>
-      <w:r>
-        <w:t xml:space="preserve"> </w:t>
-      </w:r>
-      <w:r>
-        <w:t xml:space="preserve">De forma geral, a análise exploratória é uma abordagem à análise de conjuntos de dados de modo a resumir suas características principais, frequentemente com métodos visuais.</w:t>
-      </w:r>
-      <w:r>
-        <w:t xml:space="preserve"> </w:t>
-      </w:r>
-      <w:r>
-        <w:t xml:space="preserve">Um modelo estatístico pode ou não ser usado, mas primariamente a AED tem como objetivo observar o que os dados podem nos dizer além da modelagem formal ou do processo de teste de hipóteses.</w:t>
+        <w:t xml:space="preserve">conforme necessário, por meio de medidas como aumentar e adicionar dados, define Askham (2022).</w:t>
+      </w:r>
+      <w:r>
+        <w:br/>
+      </w:r>
+      <w:r>
+        <w:t xml:space="preserve">Datasets são definidos por Wickham e Grolemund (2017) como grupos de dados relacionados compostos por uma ou mais tabelas, mas que podem ser manipuladas como uma unidade por um computador.</w:t>
+      </w:r>
+      <w:r>
+        <w:br/>
+      </w:r>
+      <w:r>
+        <w:t xml:space="preserve">Na etapa de tratamento, rotinas automatizadas desenvolvidas em um ambiente de desenvolvimento integrado são executadas nos dados para transformar, organizar e estruturar e validar sua consistência, integridade e precisão (Wickham , 2014). Os dados assim preparados são então armazenados em um repositório e usados diretamente para a AED ou então disponibilizados para que outros usuários possam também utilizá-los.</w:t>
+      </w:r>
+      <w:r>
+        <w:t xml:space="preserve"> </w:t>
+      </w:r>
+      <w:r>
+        <w:t xml:space="preserve">Para a realização das etapas de preparação, transformação, organização e estruturação serão utilizados nesta tese os recursos da Linguagem R, um software livre de programação voltada ao tratamento, análise e visualização de dados. A linguagem é largamente utilizada por acadêmicos, estatísticos e analistas de dados para realizar projetos de AED. Foi criada originalmente no departamento de Estatística da Universidade de Auckland, Nova Zelândia e sua manutenção é realizada por uma comunidade de colaboradores voluntários que contribuem para melhoria e otimização da linguagem e com a expansão das suas funcionalidades básicas por meio de bibliotecas, ou packages residentes no repositório CRAN-R (The Comprehensive R Archive Network) (LINGUAGEM R, 2022)</w:t>
+      </w:r>
+      <w:r>
+        <w:rPr>
+          <w:rStyle w:val="FootnoteReference"/>
+        </w:rPr>
+        <w:footnoteReference w:id="70"/>
+      </w:r>
+      <w:r>
+        <w:t xml:space="preserve">.</w:t>
+      </w:r>
+      <w:r>
+        <w:br/>
+      </w:r>
+      <w:r>
+        <w:t xml:space="preserve">Com o objetivo de facilitar e agilizar o processo de desenvolvimento na linguagem R dos cálculos estatísticos e geração de gráficos apresentados nesta tese, utilizou-se também o Ambiente de Desenvolvimento Integrado (do inglês Integrated Development Environment – IDE) RStudio, um programa de computador de fonte aberta com características e ferramentas de apoio ao desenvolvimento acelerado de software (LINGUAGEM R, 2022).</w:t>
+      </w:r>
+      <w:r>
+        <w:br/>
+      </w:r>
+      <w:r>
+        <w:t xml:space="preserve">Portanto, como tarefa inicial para a organização e estruturação dos dados, no Quadro yyy é possível visualizar o dicionário de dados com os nomes e as definições das variáveis utilizadas na AED desta tese.</w:t>
+      </w:r>
+      <w:r>
+        <w:br/>
+      </w:r>
+      <w:r>
+        <w:t xml:space="preserve">Um glossário ou dicionário de dados, de acordo com Askham (2022), é utilizado para armazenar um conjunto limitado de metadados</w:t>
+      </w:r>
+      <w:r>
+        <w:rPr>
+          <w:rStyle w:val="FootnoteReference"/>
+        </w:rPr>
+        <w:footnoteReference w:id="72"/>
+      </w:r>
+      <w:r>
+        <w:t xml:space="preserve"> </w:t>
+      </w:r>
+      <w:r>
+        <w:t xml:space="preserve">concentrados nos nomes e definições relacionadas aos dados físicos e objetos relacionados.</w:t>
       </w:r>
     </w:p>
     <w:p>
@@ -5211,7 +5960,7 @@
               <w:jc w:val="left"/>
             </w:pPr>
             <w:r>
-              <w:t xml:space="preserve">país</w:t>
+              <w:t xml:space="preserve">pais</w:t>
             </w:r>
           </w:p>
         </w:tc>
@@ -5235,7 +5984,7 @@
               <w:jc w:val="left"/>
             </w:pPr>
             <w:r>
-              <w:t xml:space="preserve">Brasil, Espanha, México e Portugal</w:t>
+              <w:t xml:space="preserve">Brasil, Espanha, México ou Portugal</w:t>
             </w:r>
           </w:p>
         </w:tc>
@@ -5285,7 +6034,7 @@
               <w:jc w:val="left"/>
             </w:pPr>
             <w:r>
-              <w:t xml:space="preserve">Feminino Masculino NR</w:t>
+              <w:t xml:space="preserve">Feminino, Masculino ou NR</w:t>
             </w:r>
           </w:p>
         </w:tc>
@@ -5469,6 +6218,30 @@
     </w:p>
     <w:p>
       <w:pPr>
+        <w:pStyle w:val="BodyText"/>
+      </w:pPr>
+      <w:r>
+        <w:t xml:space="preserve">De acordo com Silva, Peres e Boscarioli (2016) a AED compreende, em conceitos estatísticos a análise descritiva, uma ferramenta capaz de descrever ou resumir dados, mostrando aspectos importantes do conjunto de dados como o tipo de distribuição associada aos valores mais representativos do conjunto, e permitindo criar visualizações referentes à tais aspectos.</w:t>
+      </w:r>
+      <w:r>
+        <w:br/>
+      </w:r>
+      <w:r>
+        <w:t xml:space="preserve">De forma geral, a análise exploratória é uma abordagem à análise de conjuntos de dados de modo a resumir suas características principais, frequentemente com métodos visuais. Um modelo estatístico pode ou não ser usado, mas primariamente a AED tem como objetivo observar o que os dados podem nos dizer além da modelagem formal ou do processo de teste de hipóteses (WICKHAM e GROLEMUND, 2017).</w:t>
+      </w:r>
+    </w:p>
+    <w:bookmarkEnd w:id="73"/>
+    <w:bookmarkStart w:id="77" w:name="transformação-dos-dados"/>
+    <w:p>
+      <w:pPr>
+        <w:pStyle w:val="Heading4"/>
+      </w:pPr>
+      <w:r>
+        <w:t xml:space="preserve">4.2.3.3 Transformação dos dados</w:t>
+      </w:r>
+    </w:p>
+    <w:p>
+      <w:pPr>
         <w:pStyle w:val="SourceCode"/>
       </w:pPr>
       <w:r>
@@ -5594,7 +6367,7 @@
         <w:pStyle w:val="FirstParagraph"/>
       </w:pPr>
       <w:r>
-        <w:t xml:space="preserve">Os dados recebidos foram referentes a quatro países, Brasil, Espanha, México e Portugal, totalizando</w:t>
+        <w:t xml:space="preserve">Os dados recebidos são referentes a quatro países, Brasil, Espanha, México e Portugal, totalizando</w:t>
       </w:r>
       <w:r>
         <w:t xml:space="preserve"> </w:t>
@@ -5622,18 +6395,18 @@
           <wp:inline>
             <wp:extent cx="5334000" cy="4267200"/>
             <wp:effectExtent b="0" l="0" r="0" t="0"/>
-            <wp:docPr descr="" title="" id="53" name="Picture"/>
+            <wp:docPr descr="" title="" id="75" name="Picture"/>
             <a:graphic>
               <a:graphicData uri="http://schemas.openxmlformats.org/drawingml/2006/picture">
                 <pic:pic>
                   <pic:nvPicPr>
-                    <pic:cNvPr descr="euev-e-geracoes_ead_files/figure-docx/grafico_1-1.png" id="54" name="Picture"/>
+                    <pic:cNvPr descr="euev-e-geracoes_ead_files/figure-docx/grafico_1-1.png" id="76" name="Picture"/>
                     <pic:cNvPicPr>
                       <a:picLocks noChangeArrowheads="1" noChangeAspect="1"/>
                     </pic:cNvPicPr>
                   </pic:nvPicPr>
                   <pic:blipFill>
-                    <a:blip r:embed="rId52"/>
+                    <a:blip r:embed="rId74"/>
                     <a:stretch>
                       <a:fillRect/>
                     </a:stretch>
@@ -5665,7 +6438,7 @@
         <w:pStyle w:val="BodyText"/>
       </w:pPr>
       <w:r>
-        <w:t xml:space="preserve">Observa-se, portanto, no Gráfico 1 uma desigualdade referente a quantidade de dados recebidos de cada país, percebendo então que o Brasil foi o país com mais casos coletados 982 ou 70 %.</w:t>
+        <w:t xml:space="preserve">Observa-se, no Gráfico 1, uma desigualdade referente a quantidade de dados recebidos de cada país, percebendo então que o Brasil foi o país com mais casos coletados 982 ou 70 %.</w:t>
       </w:r>
       <w:r>
         <w:t xml:space="preserve"> </w:t>
@@ -5673,16 +6446,22 @@
       <w:r>
         <w:t xml:space="preserve">Então considerou essa amostra de dados uma amostra com valores discrepantes pois as quantidades numéricas se diferem consideravelmente entre os países.</w:t>
       </w:r>
-      <w:r>
-        <w:t xml:space="preserve"> </w:t>
-      </w:r>
-      <w:r>
-        <w:t xml:space="preserve">## Referências Bibliográficas</w:t>
-      </w:r>
-    </w:p>
-    <w:p>
-      <w:pPr>
-        <w:pStyle w:val="BodyText"/>
+    </w:p>
+    <w:bookmarkEnd w:id="77"/>
+    <w:bookmarkEnd w:id="78"/>
+    <w:bookmarkEnd w:id="79"/>
+    <w:bookmarkStart w:id="87" w:name="referências-bibliográficas"/>
+    <w:p>
+      <w:pPr>
+        <w:pStyle w:val="Heading2"/>
+      </w:pPr>
+      <w:r>
+        <w:t xml:space="preserve">Referências Bibliográficas</w:t>
+      </w:r>
+    </w:p>
+    <w:p>
+      <w:pPr>
+        <w:pStyle w:val="FirstParagraph"/>
       </w:pPr>
       <w:r>
         <w:t xml:space="preserve">López Berlanga, M. C.., Vieira Barros , D.M., Sánchez Romero, C.(2019). El estilo de uso del espacio virtual de internet con estudiantes de Educación Secundaria. Revista De Estilos De Aprendizaje, 12(24), 77–88.</w:t>
@@ -5690,7 +6469,7 @@
       <w:r>
         <w:t xml:space="preserve"> </w:t>
       </w:r>
-      <w:hyperlink r:id="rId55">
+      <w:hyperlink r:id="rId80">
         <w:r>
           <w:rPr>
             <w:rStyle w:val="Hyperlink"/>
@@ -5719,7 +6498,7 @@
       <w:r>
         <w:t xml:space="preserve"> </w:t>
       </w:r>
-      <w:hyperlink r:id="rId56">
+      <w:hyperlink r:id="rId81">
         <w:r>
           <w:rPr>
             <w:rStyle w:val="Hyperlink"/>
@@ -5733,11 +6512,145 @@
       <w:r>
         <w:t xml:space="preserve">Sánchez Romero, C.et al.(2020).Estudio de Identificación de Los Estilos Del Uso Del Virtual de Los Seniors: perspectivas iniciales, 14(2), 136–163.</w:t>
       </w:r>
-    </w:p>
-    <w:bookmarkEnd w:id="57"/>
-    <w:bookmarkEnd w:id="58"/>
-    <w:bookmarkEnd w:id="59"/>
-    <w:bookmarkStart w:id="63" w:name="including-plots"/>
+      <w:r>
+        <w:t xml:space="preserve"> </w:t>
+      </w:r>
+      <w:r>
+        <w:t xml:space="preserve">WICKHAM, H. Tidy Data. Journal of Statistical Software, [S. l.], v. 59, n. 10, p. 1–23, 2014. DOI: 10.18637/jss.v059.i10. Disponível em:</w:t>
+      </w:r>
+      <w:r>
+        <w:t xml:space="preserve"> </w:t>
+      </w:r>
+      <w:hyperlink r:id="rId82">
+        <w:r>
+          <w:rPr>
+            <w:rStyle w:val="Hyperlink"/>
+          </w:rPr>
+          <w:t xml:space="preserve">https://www.jstatsoft.org/index.php/jss/article/view/v059i10</w:t>
+        </w:r>
+      </w:hyperlink>
+      <w:r>
+        <w:t xml:space="preserve">. Acesso em: 26 jul. 2022.</w:t>
+      </w:r>
+      <w:r>
+        <w:t xml:space="preserve"> </w:t>
+      </w:r>
+      <w:r>
+        <w:t xml:space="preserve">da SILVA, D. Higienização de dados: o que é e 7 boas práticas para realizá-la. Blog da Zendesk, 11 ago 2021. Disponível em:</w:t>
+      </w:r>
+      <w:r>
+        <w:t xml:space="preserve"> </w:t>
+      </w:r>
+      <w:hyperlink r:id="rId83">
+        <w:r>
+          <w:rPr>
+            <w:rStyle w:val="Hyperlink"/>
+          </w:rPr>
+          <w:t xml:space="preserve">https://www.zendesk.com.br/blog/higienizacao-de-dados/</w:t>
+        </w:r>
+      </w:hyperlink>
+      <w:r>
+        <w:t xml:space="preserve">. Acesso em: 26 jun. 2022.</w:t>
+      </w:r>
+      <w:r>
+        <w:t xml:space="preserve"> </w:t>
+      </w:r>
+      <w:r>
+        <w:t xml:space="preserve">LINGUAGEM R. In: WIKIPÉDIA, a enciclopédia livre. Flórida: Wikimedia Foundation, 2022. Disponível em:</w:t>
+      </w:r>
+      <w:r>
+        <w:t xml:space="preserve"> </w:t>
+      </w:r>
+      <w:hyperlink r:id="rId84">
+        <w:r>
+          <w:rPr>
+            <w:rStyle w:val="Hyperlink"/>
+          </w:rPr>
+          <w:t xml:space="preserve">https://pt.wikipedia.org/w/index.php?title=R_(linguagem_de_programa%C3%A7%C3%A3o)&amp;oldid=63783140</w:t>
+        </w:r>
+      </w:hyperlink>
+      <w:r>
+        <w:t xml:space="preserve">. Acesso em: 13 jun. 2022.</w:t>
+      </w:r>
+      <w:r>
+        <w:t xml:space="preserve"> </w:t>
+      </w:r>
+      <w:r>
+        <w:t xml:space="preserve">ASKHAM. N. Data Glossary or Data Dictionary? The Data Governance Coach. 14 nov. 2017. Disponível em:</w:t>
+      </w:r>
+      <w:r>
+        <w:t xml:space="preserve"> </w:t>
+      </w:r>
+      <w:hyperlink r:id="rId85">
+        <w:r>
+          <w:rPr>
+            <w:rStyle w:val="Hyperlink"/>
+          </w:rPr>
+          <w:t xml:space="preserve">https://www.nicolaaskham.com/blog/2017/11/8/what-is-a-data-glossary-and-how-is-it-different-from-a-data-dictionary</w:t>
+        </w:r>
+      </w:hyperlink>
+      <w:r>
+        <w:t xml:space="preserve">. Acesso em 08 mai. 2022.</w:t>
+      </w:r>
+      <w:r>
+        <w:t xml:space="preserve"> </w:t>
+      </w:r>
+      <w:r>
+        <w:t xml:space="preserve">BARROS, D. M. V. Diseño y aplicación del Cuestionario Estilo de Uso Espacio Virtual (CEUEV). In CUE, J. L. G, Estilos de aprendizaje y otras perspectivas pedagógicas del siglo XXI. México: Colegio de Postgraduados, 2013. P 149-164.</w:t>
+      </w:r>
+      <w:r>
+        <w:t xml:space="preserve"> </w:t>
+      </w:r>
+      <w:r>
+        <w:t xml:space="preserve">HAN, J.; KAMBER, M.; PEI, J. (2011). Data Mining: Concepts and Techniques (3rd ed.). Morgan Kaufmann. ISBN 978-0-12-381479-1.</w:t>
+      </w:r>
+      <w:r>
+        <w:t xml:space="preserve"> </w:t>
+      </w:r>
+      <w:r>
+        <w:t xml:space="preserve">KOTU, V. Data Science: Concepts and Practice. Cambridge: Morgan Kaufmann, 2019.</w:t>
+      </w:r>
+      <w:r>
+        <w:t xml:space="preserve"> </w:t>
+      </w:r>
+      <w:r>
+        <w:t xml:space="preserve">METADADOS. In: WIKIPÉDIA, a enciclopédia livre. Flórida: Wikimedia Foundation, 2022. Disponível em:</w:t>
+      </w:r>
+      <w:r>
+        <w:t xml:space="preserve"> </w:t>
+      </w:r>
+      <w:hyperlink r:id="rId86">
+        <w:r>
+          <w:rPr>
+            <w:rStyle w:val="Hyperlink"/>
+          </w:rPr>
+          <w:t xml:space="preserve">https://pt.wikipedia.org/w/index.php?title=Metadados&amp;oldid=63544067</w:t>
+        </w:r>
+      </w:hyperlink>
+      <w:r>
+        <w:t xml:space="preserve">. Acesso em: 08 mai. 2022.</w:t>
+      </w:r>
+      <w:r>
+        <w:t xml:space="preserve"> </w:t>
+      </w:r>
+      <w:r>
+        <w:t xml:space="preserve">SILVA, Leandro Augusto da, PERES, Sarajane Marques, BOSCARIOLI, Clodis. Introdução à Mineração de Dados com Aplicações em R. Rio de Janeiro: Elsevier, 2016.</w:t>
+      </w:r>
+      <w:r>
+        <w:t xml:space="preserve"> </w:t>
+      </w:r>
+      <w:r>
+        <w:t xml:space="preserve">TYAGI, Amit Kumar. Data Science and Data Analytics: Opportunities and Challenges. Flórida: CRC Press, 2022.</w:t>
+      </w:r>
+      <w:r>
+        <w:t xml:space="preserve"> </w:t>
+      </w:r>
+      <w:r>
+        <w:t xml:space="preserve">WICKHAM, Hadley, GROLEMUND, Garret. R for Data Science: Imort, Tidy, Transform, Visualize and Model Data. Sebastopol: O’Relly Media, 2017.</w:t>
+      </w:r>
+    </w:p>
+    <w:bookmarkEnd w:id="87"/>
+    <w:bookmarkStart w:id="91" w:name="including-plots"/>
     <w:p>
       <w:pPr>
         <w:pStyle w:val="Heading2"/>
@@ -5763,18 +6676,18 @@
           <wp:inline>
             <wp:extent cx="5334000" cy="4267200"/>
             <wp:effectExtent b="0" l="0" r="0" t="0"/>
-            <wp:docPr descr="" title="" id="61" name="Picture"/>
+            <wp:docPr descr="" title="" id="89" name="Picture"/>
             <a:graphic>
               <a:graphicData uri="http://schemas.openxmlformats.org/drawingml/2006/picture">
                 <pic:pic>
                   <pic:nvPicPr>
-                    <pic:cNvPr descr="euev-e-geracoes_ead_files/figure-docx/genero-1.png" id="62" name="Picture"/>
+                    <pic:cNvPr descr="euev-e-geracoes_ead_files/figure-docx/genero-1.png" id="90" name="Picture"/>
                     <pic:cNvPicPr>
                       <a:picLocks noChangeArrowheads="1" noChangeAspect="1"/>
                     </pic:cNvPicPr>
                   </pic:nvPicPr>
                   <pic:blipFill>
-                    <a:blip r:embed="rId60"/>
+                    <a:blip r:embed="rId88"/>
                     <a:stretch>
                       <a:fillRect/>
                     </a:stretch>
@@ -5824,7 +6737,7 @@
         <w:t xml:space="preserve">parameter was added to the code chunk to prevent printing of the R code that generated the plot.</w:t>
       </w:r>
     </w:p>
-    <w:bookmarkEnd w:id="63"/>
+    <w:bookmarkEnd w:id="91"/>
     <w:sectPr/>
   </w:body>
 </w:document>
@@ -6059,7 +6972,7 @@
       </w:r>
     </w:p>
   </w:footnote>
-  <w:footnote w:id="41">
+  <w:footnote w:id="42">
     <w:p>
       <w:pPr>
         <w:pStyle w:val="FootnoteText"/>
@@ -6074,18 +6987,45 @@
         <w:t xml:space="preserve"> </w:t>
       </w:r>
       <w:r>
-        <w:t xml:space="preserve">Conforme definição em OxFordLanguages, 2022, Oxford University Press.</w:t>
-      </w:r>
-      <w:r>
-        <w:t xml:space="preserve"> </w:t>
-      </w:r>
-      <w:r>
-        <w:t xml:space="preserve">Disponível em:</w:t>
-      </w:r>
-      <w:r>
-        <w:t xml:space="preserve"> </w:t>
-      </w:r>
-      <w:hyperlink r:id="rId42">
+        <w:t xml:space="preserve">Conforme definição em Significados. Porto: 7Graus, 2020. Disponível em:</w:t>
+      </w:r>
+      <w:r>
+        <w:t xml:space="preserve"> </w:t>
+      </w:r>
+      <w:hyperlink r:id="rId43">
+        <w:r>
+          <w:rPr>
+            <w:rStyle w:val="Hyperlink"/>
+          </w:rPr>
+          <w:t xml:space="preserve">https://www.significados.com.br/insight/#:~:text=O%20que%20significa%20Insight%3A&amp;text=Um%20insight%20é%20um%20acontencimento,solução%20surge%20de%20forma%20repentina</w:t>
+        </w:r>
+      </w:hyperlink>
+      <w:r>
+        <w:t xml:space="preserve">. Acesso em: 26 jun. 2022.</w:t>
+      </w:r>
+    </w:p>
+  </w:footnote>
+  <w:footnote w:id="44">
+    <w:p>
+      <w:pPr>
+        <w:pStyle w:val="FootnoteText"/>
+      </w:pPr>
+      <w:r>
+        <w:rPr>
+          <w:rStyle w:val="FootnoteReference"/>
+        </w:rPr>
+        <w:footnoteRef/>
+      </w:r>
+      <w:r>
+        <w:t xml:space="preserve"> </w:t>
+      </w:r>
+      <w:r>
+        <w:t xml:space="preserve">Conforme definição em OxFordLanguages, 2022, Oxford University Press. Disponível em:</w:t>
+      </w:r>
+      <w:r>
+        <w:t xml:space="preserve"> </w:t>
+      </w:r>
+      <w:hyperlink r:id="rId45">
         <w:r>
           <w:rPr>
             <w:rStyle w:val="Hyperlink"/>
@@ -6094,17 +7034,11 @@
         </w:r>
       </w:hyperlink>
       <w:r>
-        <w:t xml:space="preserve">.</w:t>
-      </w:r>
-      <w:r>
-        <w:t xml:space="preserve"> </w:t>
-      </w:r>
-      <w:r>
-        <w:t xml:space="preserve">Acesso em: 01 jun. 2022.</w:t>
+        <w:t xml:space="preserve">. Acesso em: 01 jun. 2022.</w:t>
       </w:r>
     </w:p>
   </w:footnote>
-  <w:footnote w:id="46">
+  <w:footnote w:id="49">
     <w:p>
       <w:pPr>
         <w:pStyle w:val="FootnoteText"/>
@@ -6119,24 +7053,12 @@
         <w:t xml:space="preserve"> </w:t>
       </w:r>
       <w:r>
-        <w:t xml:space="preserve">Conforme definido em LEXICO, Dicionário Online de Português.</w:t>
-      </w:r>
-      <w:r>
-        <w:t xml:space="preserve"> </w:t>
-      </w:r>
-      <w:r>
-        <w:t xml:space="preserve">Porto: 7Graus, 2018.</w:t>
-      </w:r>
-      <w:r>
-        <w:t xml:space="preserve"> </w:t>
-      </w:r>
-      <w:r>
-        <w:t xml:space="preserve">Disponível em:</w:t>
-      </w:r>
-      <w:r>
-        <w:t xml:space="preserve"> </w:t>
-      </w:r>
-      <w:hyperlink r:id="rId47">
+        <w:t xml:space="preserve">Conforme definido em LEXICO, Dicionário Online de Português. Porto: 7Graus, 2018. Disponível em:</w:t>
+      </w:r>
+      <w:r>
+        <w:t xml:space="preserve"> </w:t>
+      </w:r>
+      <w:hyperlink r:id="rId50">
         <w:r>
           <w:rPr>
             <w:rStyle w:val="Hyperlink"/>
@@ -6145,17 +7067,11 @@
         </w:r>
       </w:hyperlink>
       <w:r>
-        <w:t xml:space="preserve">.</w:t>
-      </w:r>
-      <w:r>
-        <w:t xml:space="preserve"> </w:t>
-      </w:r>
-      <w:r>
-        <w:t xml:space="preserve">Acesso em: 10/06/2022.</w:t>
+        <w:t xml:space="preserve">. Acesso em: 10/06/2022.</w:t>
       </w:r>
     </w:p>
   </w:footnote>
-  <w:footnote w:id="48">
+  <w:footnote w:id="51">
     <w:p>
       <w:pPr>
         <w:pStyle w:val="FootnoteText"/>
@@ -6170,24 +7086,12 @@
         <w:t xml:space="preserve"> </w:t>
       </w:r>
       <w:r>
-        <w:t xml:space="preserve">Conjunto de instruções que um programa de computador percorre e repete um significativo número de vezes até que sejam alcançadas as condições desejadas.</w:t>
-      </w:r>
-      <w:r>
-        <w:t xml:space="preserve"> </w:t>
-      </w:r>
-      <w:r>
-        <w:t xml:space="preserve">Conforme definido em OxFordLanguages, 2022, Oxford University Press.</w:t>
-      </w:r>
-      <w:r>
-        <w:t xml:space="preserve"> </w:t>
-      </w:r>
-      <w:r>
-        <w:t xml:space="preserve">Disponível em:</w:t>
-      </w:r>
-      <w:r>
-        <w:t xml:space="preserve"> </w:t>
-      </w:r>
-      <w:hyperlink r:id="rId49">
+        <w:t xml:space="preserve">Conjunto de instruções que um programa de computador percorre e repete um significativo número de vezes até que sejam alcançadas as condições desejadas. Conforme definido em OxFordLanguages, 2022, Oxford University Press. Disponível em:</w:t>
+      </w:r>
+      <w:r>
+        <w:t xml:space="preserve"> </w:t>
+      </w:r>
+      <w:hyperlink r:id="rId52">
         <w:r>
           <w:rPr>
             <w:rStyle w:val="Hyperlink"/>
@@ -6196,17 +7100,38 @@
         </w:r>
       </w:hyperlink>
       <w:r>
+        <w:t xml:space="preserve">. Acesso em: 10 jun. 2022.</w:t>
+      </w:r>
+    </w:p>
+  </w:footnote>
+  <w:footnote w:id="70">
+    <w:p>
+      <w:pPr>
+        <w:pStyle w:val="FootnoteText"/>
+      </w:pPr>
+      <w:r>
+        <w:rPr>
+          <w:rStyle w:val="FootnoteReference"/>
+        </w:rPr>
+        <w:footnoteRef/>
+      </w:r>
+      <w:r>
+        <w:t xml:space="preserve"> </w:t>
+      </w:r>
+      <w:hyperlink r:id="rId71">
+        <w:r>
+          <w:rPr>
+            <w:rStyle w:val="Hyperlink"/>
+          </w:rPr>
+          <w:t xml:space="preserve">https://cran.r-project.org/</w:t>
+        </w:r>
+      </w:hyperlink>
+      <w:r>
         <w:t xml:space="preserve">.</w:t>
       </w:r>
-      <w:r>
-        <w:t xml:space="preserve"> </w:t>
-      </w:r>
-      <w:r>
-        <w:t xml:space="preserve">Acesso em: 10 jun. 2022.</w:t>
-      </w:r>
     </w:p>
   </w:footnote>
-  <w:footnote w:id="51">
+  <w:footnote w:id="72">
     <w:p>
       <w:pPr>
         <w:pStyle w:val="FootnoteText"/>
@@ -6221,25 +7146,7 @@
         <w:t xml:space="preserve"> </w:t>
       </w:r>
       <w:r>
-        <w:t xml:space="preserve">Metadados, ou Metainformação, são dados sobre outros dados.</w:t>
-      </w:r>
-      <w:r>
-        <w:t xml:space="preserve"> </w:t>
-      </w:r>
-      <w:r>
-        <w:t xml:space="preserve">Um item de um metadado pode dizer do que se trata aquele dado, geralmente uma informação inteligível por um computador.</w:t>
-      </w:r>
-      <w:r>
-        <w:t xml:space="preserve"> </w:t>
-      </w:r>
-      <w:r>
-        <w:t xml:space="preserve">Os metadados facilitam o entendimento dos relacionamentos e a utilidade das informações dos dados.</w:t>
-      </w:r>
-      <w:r>
-        <w:t xml:space="preserve"> </w:t>
-      </w:r>
-      <w:r>
-        <w:t xml:space="preserve">METADADOS (2022).</w:t>
+        <w:t xml:space="preserve">Metadados, ou Metainformação, são dados sobre outros dados. Um item de um metadado pode dizer do que se trata aquele dado, geralmente uma informação inteligível por um computador. Os metadados facilitam o entendimento dos relacionamentos e a utilidade das informações dos dados. METADADOS (2022).</w:t>
       </w:r>
     </w:p>
   </w:footnote>

</xml_diff>